<commit_message>
Adicionado link github e diagrama a documento de texto
</commit_message>
<xml_diff>
--- a/Cruzadinha-Respostas.docx
+++ b/Cruzadinha-Respostas.docx
@@ -202,7 +202,7 @@
           </w:tcPr>
           <w:p>
             <w:pPr>
-              <w:pStyle w:val="Cabealho"/>
+              <w:pStyle w:val="Header"/>
               <w:tabs>
                 <w:tab w:val="clear" w:pos="4252"/>
                 <w:tab w:val="clear" w:pos="8504"/>
@@ -221,7 +221,7 @@
           </w:p>
           <w:p>
             <w:pPr>
-              <w:pStyle w:val="Cabealho"/>
+              <w:pStyle w:val="Header"/>
               <w:tabs>
                 <w:tab w:val="clear" w:pos="4252"/>
                 <w:tab w:val="clear" w:pos="8504"/>
@@ -289,7 +289,7 @@
     </w:tbl>
     <w:p>
       <w:pPr>
-        <w:pStyle w:val="Cabealho"/>
+        <w:pStyle w:val="Header"/>
         <w:tabs>
           <w:tab w:val="clear" w:pos="4252"/>
           <w:tab w:val="clear" w:pos="8504"/>
@@ -299,7 +299,7 @@
     </w:p>
     <w:p>
       <w:pPr>
-        <w:pStyle w:val="Cabealho"/>
+        <w:pStyle w:val="Header"/>
         <w:tabs>
           <w:tab w:val="clear" w:pos="4252"/>
           <w:tab w:val="clear" w:pos="8504"/>
@@ -322,7 +322,7 @@
     </w:p>
     <w:p>
       <w:pPr>
-        <w:pStyle w:val="PargrafodaLista"/>
+        <w:pStyle w:val="ListParagraph"/>
         <w:numPr>
           <w:ilvl w:val="0"/>
           <w:numId w:val="23"/>
@@ -361,7 +361,7 @@
     </w:p>
     <w:p>
       <w:pPr>
-        <w:pStyle w:val="PargrafodaLista"/>
+        <w:pStyle w:val="ListParagraph"/>
         <w:contextualSpacing/>
         <w:rPr>
           <w:rFonts w:ascii="Arial" w:hAnsi="Arial" w:cs="Arial"/>
@@ -369,10 +369,82 @@
           <w:lang w:eastAsia="pt-BR"/>
         </w:rPr>
       </w:pPr>
+      <w:r>
+        <w:rPr>
+          <w:rFonts w:ascii="Arial" w:hAnsi="Arial" w:cs="Arial"/>
+          <w:noProof/>
+          <w:lang w:eastAsia="pt-BR"/>
+        </w:rPr>
+        <w:drawing>
+          <wp:anchor distT="0" distB="0" distL="114300" distR="114300" simplePos="0" relativeHeight="251658240" behindDoc="0" locked="0" layoutInCell="1" allowOverlap="1" wp14:anchorId="49FED2E3" wp14:editId="50EA00F7">
+            <wp:simplePos x="0" y="0"/>
+            <wp:positionH relativeFrom="page">
+              <wp:align>center</wp:align>
+            </wp:positionH>
+            <wp:positionV relativeFrom="paragraph">
+              <wp:posOffset>163830</wp:posOffset>
+            </wp:positionV>
+            <wp:extent cx="6299835" cy="2249805"/>
+            <wp:effectExtent l="0" t="0" r="5715" b="0"/>
+            <wp:wrapSquare wrapText="bothSides"/>
+            <wp:docPr id="1468381960" name="Picture 1"/>
+            <wp:cNvGraphicFramePr>
+              <a:graphicFrameLocks xmlns:a="http://schemas.openxmlformats.org/drawingml/2006/main" noChangeAspect="1"/>
+            </wp:cNvGraphicFramePr>
+            <a:graphic xmlns:a="http://schemas.openxmlformats.org/drawingml/2006/main">
+              <a:graphicData uri="http://schemas.openxmlformats.org/drawingml/2006/picture">
+                <pic:pic xmlns:pic="http://schemas.openxmlformats.org/drawingml/2006/picture">
+                  <pic:nvPicPr>
+                    <pic:cNvPr id="1468381960" name=""/>
+                    <pic:cNvPicPr/>
+                  </pic:nvPicPr>
+                  <pic:blipFill>
+                    <a:blip r:embed="rId11"/>
+                    <a:stretch>
+                      <a:fillRect/>
+                    </a:stretch>
+                  </pic:blipFill>
+                  <pic:spPr>
+                    <a:xfrm>
+                      <a:off x="0" y="0"/>
+                      <a:ext cx="6299835" cy="2249805"/>
+                    </a:xfrm>
+                    <a:prstGeom prst="rect">
+                      <a:avLst/>
+                    </a:prstGeom>
+                  </pic:spPr>
+                </pic:pic>
+              </a:graphicData>
+            </a:graphic>
+          </wp:anchor>
+        </w:drawing>
+      </w:r>
     </w:p>
     <w:p>
       <w:pPr>
-        <w:pStyle w:val="PargrafodaLista"/>
+        <w:pStyle w:val="ListParagraph"/>
+        <w:contextualSpacing/>
+        <w:rPr>
+          <w:rFonts w:ascii="Arial" w:hAnsi="Arial" w:cs="Arial"/>
+          <w:noProof/>
+          <w:lang w:eastAsia="pt-BR"/>
+        </w:rPr>
+      </w:pPr>
+    </w:p>
+    <w:p>
+      <w:pPr>
+        <w:pStyle w:val="ListParagraph"/>
+        <w:contextualSpacing/>
+        <w:rPr>
+          <w:rFonts w:ascii="Arial" w:hAnsi="Arial" w:cs="Arial"/>
+          <w:noProof/>
+          <w:lang w:eastAsia="pt-BR"/>
+        </w:rPr>
+      </w:pPr>
+    </w:p>
+    <w:p>
+      <w:pPr>
+        <w:pStyle w:val="ListParagraph"/>
         <w:numPr>
           <w:ilvl w:val="0"/>
           <w:numId w:val="23"/>
@@ -458,7 +530,7 @@
     </w:p>
     <w:p>
       <w:pPr>
-        <w:pStyle w:val="PargrafodaLista"/>
+        <w:pStyle w:val="ListParagraph"/>
         <w:numPr>
           <w:ilvl w:val="0"/>
           <w:numId w:val="23"/>
@@ -544,7 +616,7 @@
     </w:p>
     <w:p>
       <w:pPr>
-        <w:pStyle w:val="PargrafodaLista"/>
+        <w:pStyle w:val="ListParagraph"/>
         <w:numPr>
           <w:ilvl w:val="0"/>
           <w:numId w:val="23"/>
@@ -630,7 +702,7 @@
     </w:p>
     <w:p>
       <w:pPr>
-        <w:pStyle w:val="PargrafodaLista"/>
+        <w:pStyle w:val="ListParagraph"/>
         <w:numPr>
           <w:ilvl w:val="0"/>
           <w:numId w:val="23"/>
@@ -900,7 +972,7 @@
     </w:p>
     <w:p>
       <w:pPr>
-        <w:pStyle w:val="PargrafodaLista"/>
+        <w:pStyle w:val="ListParagraph"/>
         <w:numPr>
           <w:ilvl w:val="0"/>
           <w:numId w:val="23"/>
@@ -963,6 +1035,7 @@
           <w:noProof/>
           <w:lang w:eastAsia="pt-BR"/>
         </w:rPr>
+        <w:lastRenderedPageBreak/>
         <w:t>R:</w:t>
       </w:r>
       <w:r>
@@ -986,7 +1059,7 @@
     </w:p>
     <w:p>
       <w:pPr>
-        <w:pStyle w:val="PargrafodaLista"/>
+        <w:pStyle w:val="ListParagraph"/>
         <w:numPr>
           <w:ilvl w:val="0"/>
           <w:numId w:val="23"/>
@@ -1098,7 +1171,7 @@
     </w:p>
     <w:p>
       <w:pPr>
-        <w:pStyle w:val="PargrafodaLista"/>
+        <w:pStyle w:val="ListParagraph"/>
         <w:numPr>
           <w:ilvl w:val="0"/>
           <w:numId w:val="23"/>
@@ -1389,7 +1462,7 @@
     </w:p>
     <w:p>
       <w:pPr>
-        <w:pStyle w:val="PargrafodaLista"/>
+        <w:pStyle w:val="ListParagraph"/>
         <w:numPr>
           <w:ilvl w:val="0"/>
           <w:numId w:val="23"/>
@@ -1407,7 +1480,6 @@
           <w:noProof/>
           <w:lang w:eastAsia="pt-BR"/>
         </w:rPr>
-        <w:lastRenderedPageBreak/>
         <w:t xml:space="preserve">Pesquisa sobre a arquitetura do processador </w:t>
       </w:r>
       <w:r>
@@ -1607,7 +1679,7 @@
     </w:p>
     <w:p>
       <w:pPr>
-        <w:pStyle w:val="PargrafodaLista"/>
+        <w:pStyle w:val="ListParagraph"/>
         <w:numPr>
           <w:ilvl w:val="0"/>
           <w:numId w:val="23"/>
@@ -1811,8 +1883,46 @@
         <w:t>: crie um jogo de palavras cruzadas em que cada termo destacado acima em vermelho seja uma resposta. Ajuste o jogo para que todas as palavras se combinem e fiquem agrupadas. Lembre-se do jogo de palavras em binário da avaliação anterior - essa é uma dica importante.</w:t>
       </w:r>
     </w:p>
+    <w:p>
+      <w:pPr>
+        <w:contextualSpacing/>
+        <w:jc w:val="both"/>
+        <w:rPr>
+          <w:rFonts w:ascii="Arial" w:hAnsi="Arial" w:cs="Arial"/>
+          <w:noProof/>
+          <w:lang w:eastAsia="pt-BR"/>
+        </w:rPr>
+      </w:pPr>
+    </w:p>
+    <w:p>
+      <w:pPr>
+        <w:contextualSpacing/>
+        <w:jc w:val="both"/>
+        <w:rPr>
+          <w:rFonts w:ascii="Arial" w:hAnsi="Arial" w:cs="Arial"/>
+          <w:noProof/>
+          <w:lang w:val="en-US" w:eastAsia="pt-BR"/>
+        </w:rPr>
+      </w:pPr>
+      <w:r>
+        <w:rPr>
+          <w:rFonts w:ascii="Arial" w:hAnsi="Arial" w:cs="Arial"/>
+          <w:noProof/>
+          <w:lang w:val="en-US" w:eastAsia="pt-BR"/>
+        </w:rPr>
+        <w:t xml:space="preserve">Github: </w:t>
+      </w:r>
+      <w:r>
+        <w:rPr>
+          <w:rFonts w:ascii="Arial" w:hAnsi="Arial" w:cs="Arial"/>
+          <w:noProof/>
+          <w:lang w:val="en-US" w:eastAsia="pt-BR"/>
+        </w:rPr>
+        <w:t>https://github.com/fabiamdamaceno/CruzadinhaTI</w:t>
+      </w:r>
+    </w:p>
     <w:sectPr>
-      <w:headerReference w:type="default" r:id="rId11"/>
+      <w:headerReference w:type="default" r:id="rId12"/>
       <w:pgSz w:w="11906" w:h="16838"/>
       <w:pgMar w:top="1948" w:right="851" w:bottom="851" w:left="1134" w:header="426" w:footer="709" w:gutter="0"/>
       <w:cols w:space="708"/>
@@ -1876,7 +1986,7 @@
 <w:hdr xmlns:wpc="http://schemas.microsoft.com/office/word/2010/wordprocessingCanvas" xmlns:cx="http://schemas.microsoft.com/office/drawing/2014/chartex" xmlns:cx1="http://schemas.microsoft.com/office/drawing/2015/9/8/chartex" xmlns:cx2="http://schemas.microsoft.com/office/drawing/2015/10/21/chartex" xmlns:cx3="http://schemas.microsoft.com/office/drawing/2016/5/9/chartex" xmlns:cx4="http://schemas.microsoft.com/office/drawing/2016/5/10/chartex" xmlns:cx5="http://schemas.microsoft.com/office/drawing/2016/5/11/chartex" xmlns:cx6="http://schemas.microsoft.com/office/drawing/2016/5/12/chartex" xmlns:cx7="http://schemas.microsoft.com/office/drawing/2016/5/13/chartex" xmlns:cx8="http://schemas.microsoft.com/office/drawing/2016/5/14/chartex" xmlns:mc="http://schemas.openxmlformats.org/markup-compatibility/2006" xmlns:aink="http://schemas.microsoft.com/office/drawing/2016/ink" xmlns:am3d="http://schemas.microsoft.com/office/drawing/2017/model3d" xmlns:o="urn:schemas-microsoft-com:office:office" xmlns:oel="http://schemas.microsoft.com/office/2019/extlst" xmlns:r="http://schemas.openxmlformats.org/officeDocument/2006/relationships" xmlns:m="http://schemas.openxmlformats.org/officeDocument/2006/math" xmlns:v="urn:schemas-microsoft-com:vml" xmlns:wp14="http://schemas.microsoft.com/office/word/2010/wordprocessingDrawing" xmlns:wp="http://schemas.openxmlformats.org/drawingml/2006/wordprocessingDrawing" xmlns:w10="urn:schemas-microsoft-com:office:word" xmlns:w="http://schemas.openxmlformats.org/wordprocessingml/2006/main" xmlns:w14="http://schemas.microsoft.com/office/word/2010/wordml" xmlns:w15="http://schemas.microsoft.com/office/word/2012/wordml" xmlns:w16cex="http://schemas.microsoft.com/office/word/2018/wordml/cex" xmlns:w16cid="http://schemas.microsoft.com/office/word/2016/wordml/cid" xmlns:w16="http://schemas.microsoft.com/office/word/2018/wordml" xmlns:w16du="http://schemas.microsoft.com/office/word/2023/wordml/word16du" xmlns:w16sdtdh="http://schemas.microsoft.com/office/word/2020/wordml/sdtdatahash" xmlns:w16se="http://schemas.microsoft.com/office/word/2015/wordml/symex" xmlns:wpg="http://schemas.microsoft.com/office/word/2010/wordprocessingGroup" xmlns:wpi="http://schemas.microsoft.com/office/word/2010/wordprocessingInk" xmlns:wne="http://schemas.microsoft.com/office/word/2006/wordml" xmlns:wps="http://schemas.microsoft.com/office/word/2010/wordprocessingShape" mc:Ignorable="w14 w15 w16se w16cid w16 w16cex w16sdtdh w16du wp14">
   <w:p>
     <w:pPr>
-      <w:pStyle w:val="Cabealho"/>
+      <w:pStyle w:val="Header"/>
       <w:jc w:val="center"/>
     </w:pPr>
     <w:r>
@@ -5435,10 +5545,10 @@
       <w:lang w:eastAsia="en-US"/>
     </w:rPr>
   </w:style>
-  <w:style w:type="paragraph" w:styleId="Ttulo1">
+  <w:style w:type="paragraph" w:styleId="Heading1">
     <w:name w:val="heading 1"/>
     <w:basedOn w:val="Normal"/>
-    <w:link w:val="Ttulo1Char"/>
+    <w:link w:val="Heading1Char"/>
     <w:uiPriority w:val="9"/>
     <w:qFormat/>
     <w:locked/>
@@ -5457,11 +5567,11 @@
       <w:lang w:eastAsia="pt-BR"/>
     </w:rPr>
   </w:style>
-  <w:style w:type="paragraph" w:styleId="Ttulo3">
+  <w:style w:type="paragraph" w:styleId="Heading3">
     <w:name w:val="heading 3"/>
     <w:basedOn w:val="Normal"/>
     <w:next w:val="Normal"/>
-    <w:link w:val="Ttulo3Char"/>
+    <w:link w:val="Heading3Char"/>
     <w:semiHidden/>
     <w:unhideWhenUsed/>
     <w:qFormat/>
@@ -5480,12 +5590,13 @@
       <w:szCs w:val="24"/>
     </w:rPr>
   </w:style>
-  <w:style w:type="character" w:default="1" w:styleId="Fontepargpadro">
+  <w:style w:type="character" w:default="1" w:styleId="DefaultParagraphFont">
     <w:name w:val="Default Paragraph Font"/>
     <w:uiPriority w:val="1"/>
+    <w:semiHidden/>
     <w:unhideWhenUsed/>
   </w:style>
-  <w:style w:type="table" w:default="1" w:styleId="Tabelanormal">
+  <w:style w:type="table" w:default="1" w:styleId="TableNormal">
     <w:name w:val="Normal Table"/>
     <w:uiPriority w:val="99"/>
     <w:semiHidden/>
@@ -5500,16 +5611,16 @@
       </w:tblCellMar>
     </w:tblPr>
   </w:style>
-  <w:style w:type="numbering" w:default="1" w:styleId="Semlista">
+  <w:style w:type="numbering" w:default="1" w:styleId="NoList">
     <w:name w:val="No List"/>
     <w:uiPriority w:val="99"/>
     <w:semiHidden/>
     <w:unhideWhenUsed/>
   </w:style>
-  <w:style w:type="paragraph" w:styleId="Cabealho">
+  <w:style w:type="paragraph" w:styleId="Header">
     <w:name w:val="header"/>
     <w:basedOn w:val="Normal"/>
-    <w:link w:val="CabealhoChar"/>
+    <w:link w:val="HeaderChar"/>
     <w:uiPriority w:val="99"/>
     <w:rsid w:val="00EC3492"/>
     <w:pPr>
@@ -5520,10 +5631,10 @@
       <w:spacing w:line="240" w:lineRule="auto"/>
     </w:pPr>
   </w:style>
-  <w:style w:type="character" w:customStyle="1" w:styleId="CabealhoChar">
-    <w:name w:val="Cabeçalho Char"/>
-    <w:basedOn w:val="Fontepargpadro"/>
-    <w:link w:val="Cabealho"/>
+  <w:style w:type="character" w:customStyle="1" w:styleId="HeaderChar">
+    <w:name w:val="Header Char"/>
+    <w:basedOn w:val="DefaultParagraphFont"/>
+    <w:link w:val="Header"/>
     <w:uiPriority w:val="99"/>
     <w:rsid w:val="005069A7"/>
     <w:rPr>
@@ -5539,10 +5650,10 @@
       <w:rFonts w:ascii="Humnst777 Lt BT" w:hAnsi="Humnst777 Lt BT" w:cs="Humnst777 Lt BT"/>
     </w:rPr>
   </w:style>
-  <w:style w:type="paragraph" w:styleId="Rodap">
+  <w:style w:type="paragraph" w:styleId="Footer">
     <w:name w:val="footer"/>
     <w:basedOn w:val="Normal"/>
-    <w:link w:val="RodapChar"/>
+    <w:link w:val="FooterChar"/>
     <w:uiPriority w:val="99"/>
     <w:semiHidden/>
     <w:rsid w:val="00EC3492"/>
@@ -5554,10 +5665,10 @@
       <w:spacing w:line="240" w:lineRule="auto"/>
     </w:pPr>
   </w:style>
-  <w:style w:type="character" w:customStyle="1" w:styleId="RodapChar">
-    <w:name w:val="Rodapé Char"/>
-    <w:basedOn w:val="Fontepargpadro"/>
-    <w:link w:val="Rodap"/>
+  <w:style w:type="character" w:customStyle="1" w:styleId="FooterChar">
+    <w:name w:val="Footer Char"/>
+    <w:basedOn w:val="DefaultParagraphFont"/>
+    <w:link w:val="Footer"/>
     <w:uiPriority w:val="99"/>
     <w:semiHidden/>
     <w:rsid w:val="005069A7"/>
@@ -5574,10 +5685,10 @@
       <w:rFonts w:ascii="Humnst777 Lt BT" w:hAnsi="Humnst777 Lt BT" w:cs="Humnst777 Lt BT"/>
     </w:rPr>
   </w:style>
-  <w:style w:type="paragraph" w:styleId="Textodebalo">
+  <w:style w:type="paragraph" w:styleId="BalloonText">
     <w:name w:val="Balloon Text"/>
     <w:basedOn w:val="Normal"/>
-    <w:link w:val="TextodebaloChar"/>
+    <w:link w:val="BalloonTextChar"/>
     <w:uiPriority w:val="99"/>
     <w:semiHidden/>
     <w:rsid w:val="002602C8"/>
@@ -5590,10 +5701,10 @@
       <w:szCs w:val="16"/>
     </w:rPr>
   </w:style>
-  <w:style w:type="character" w:customStyle="1" w:styleId="TextodebaloChar">
-    <w:name w:val="Texto de balão Char"/>
-    <w:basedOn w:val="Fontepargpadro"/>
-    <w:link w:val="Textodebalo"/>
+  <w:style w:type="character" w:customStyle="1" w:styleId="BalloonTextChar">
+    <w:name w:val="Balloon Text Char"/>
+    <w:basedOn w:val="DefaultParagraphFont"/>
+    <w:link w:val="BalloonText"/>
     <w:uiPriority w:val="99"/>
     <w:semiHidden/>
     <w:locked/>
@@ -5605,10 +5716,10 @@
       <w:lang w:eastAsia="en-US"/>
     </w:rPr>
   </w:style>
-  <w:style w:type="paragraph" w:styleId="Corpodetexto">
+  <w:style w:type="paragraph" w:styleId="BodyText">
     <w:name w:val="Body Text"/>
     <w:basedOn w:val="Normal"/>
-    <w:link w:val="CorpodetextoChar"/>
+    <w:link w:val="BodyTextChar"/>
     <w:uiPriority w:val="99"/>
     <w:rsid w:val="002602C8"/>
     <w:pPr>
@@ -5621,10 +5732,10 @@
       <w:lang w:eastAsia="pt-BR"/>
     </w:rPr>
   </w:style>
-  <w:style w:type="character" w:customStyle="1" w:styleId="CorpodetextoChar">
-    <w:name w:val="Corpo de texto Char"/>
-    <w:basedOn w:val="Fontepargpadro"/>
-    <w:link w:val="Corpodetexto"/>
+  <w:style w:type="character" w:customStyle="1" w:styleId="BodyTextChar">
+    <w:name w:val="Body Text Char"/>
+    <w:basedOn w:val="DefaultParagraphFont"/>
+    <w:link w:val="BodyText"/>
     <w:uiPriority w:val="99"/>
     <w:locked/>
     <w:rsid w:val="002602C8"/>
@@ -5634,7 +5745,7 @@
       <w:szCs w:val="24"/>
     </w:rPr>
   </w:style>
-  <w:style w:type="paragraph" w:styleId="PargrafodaLista">
+  <w:style w:type="paragraph" w:styleId="ListParagraph">
     <w:name w:val="List Paragraph"/>
     <w:basedOn w:val="Normal"/>
     <w:uiPriority w:val="34"/>
@@ -5661,9 +5772,9 @@
       <w:lang w:eastAsia="pt-BR"/>
     </w:rPr>
   </w:style>
-  <w:style w:type="character" w:styleId="nfase">
+  <w:style w:type="character" w:styleId="Emphasis">
     <w:name w:val="Emphasis"/>
-    <w:basedOn w:val="Fontepargpadro"/>
+    <w:basedOn w:val="DefaultParagraphFont"/>
     <w:uiPriority w:val="99"/>
     <w:qFormat/>
     <w:rsid w:val="006D05C9"/>
@@ -5672,9 +5783,9 @@
       <w:iCs/>
     </w:rPr>
   </w:style>
-  <w:style w:type="table" w:styleId="Tabelacomgrade">
+  <w:style w:type="table" w:styleId="TableGrid">
     <w:name w:val="Table Grid"/>
-    <w:basedOn w:val="Tabelanormal"/>
+    <w:basedOn w:val="TableNormal"/>
     <w:uiPriority w:val="59"/>
     <w:rsid w:val="00AF0A94"/>
     <w:rPr>
@@ -5693,10 +5804,10 @@
       </w:tblBorders>
     </w:tblPr>
   </w:style>
-  <w:style w:type="character" w:customStyle="1" w:styleId="Ttulo1Char">
-    <w:name w:val="Título 1 Char"/>
-    <w:basedOn w:val="Fontepargpadro"/>
-    <w:link w:val="Ttulo1"/>
+  <w:style w:type="character" w:customStyle="1" w:styleId="Heading1Char">
+    <w:name w:val="Heading 1 Char"/>
+    <w:basedOn w:val="DefaultParagraphFont"/>
+    <w:link w:val="Heading1"/>
     <w:uiPriority w:val="9"/>
     <w:rsid w:val="00A27710"/>
     <w:rPr>
@@ -5708,10 +5819,10 @@
       <w:szCs w:val="48"/>
     </w:rPr>
   </w:style>
-  <w:style w:type="character" w:customStyle="1" w:styleId="Ttulo3Char">
-    <w:name w:val="Título 3 Char"/>
-    <w:basedOn w:val="Fontepargpadro"/>
-    <w:link w:val="Ttulo3"/>
+  <w:style w:type="character" w:customStyle="1" w:styleId="Heading3Char">
+    <w:name w:val="Heading 3 Char"/>
+    <w:basedOn w:val="DefaultParagraphFont"/>
+    <w:link w:val="Heading3"/>
     <w:semiHidden/>
     <w:rsid w:val="00CE3A56"/>
     <w:rPr>
@@ -5722,9 +5833,9 @@
       <w:lang w:eastAsia="en-US"/>
     </w:rPr>
   </w:style>
-  <w:style w:type="character" w:styleId="Forte">
+  <w:style w:type="character" w:styleId="Strong">
     <w:name w:val="Strong"/>
-    <w:basedOn w:val="Fontepargpadro"/>
+    <w:basedOn w:val="DefaultParagraphFont"/>
     <w:uiPriority w:val="22"/>
     <w:qFormat/>
     <w:locked/>
@@ -5734,9 +5845,9 @@
       <w:bCs/>
     </w:rPr>
   </w:style>
-  <w:style w:type="character" w:styleId="TextodoEspaoReservado">
+  <w:style w:type="character" w:styleId="PlaceholderText">
     <w:name w:val="Placeholder Text"/>
-    <w:basedOn w:val="Fontepargpadro"/>
+    <w:basedOn w:val="DefaultParagraphFont"/>
     <w:uiPriority w:val="99"/>
     <w:semiHidden/>
     <w:rsid w:val="0089326C"/>
@@ -5759,7 +5870,7 @@
       <w:szCs w:val="24"/>
     </w:rPr>
   </w:style>
-  <w:style w:type="table" w:customStyle="1" w:styleId="TableGrid">
+  <w:style w:type="table" w:customStyle="1" w:styleId="TableGrid0">
     <w:name w:val="TableGrid"/>
     <w:rsid w:val="00F04EB8"/>
     <w:rPr>
@@ -5776,7 +5887,7 @@
   </w:style>
   <w:style w:type="character" w:styleId="Hyperlink">
     <w:name w:val="Hyperlink"/>
-    <w:basedOn w:val="Fontepargpadro"/>
+    <w:basedOn w:val="DefaultParagraphFont"/>
     <w:uiPriority w:val="99"/>
     <w:semiHidden/>
     <w:unhideWhenUsed/>
@@ -6073,6 +6184,37 @@
 </file>
 
 <file path=customXml/item1.xml><?xml version="1.0" encoding="utf-8"?>
+<p:properties xmlns:p="http://schemas.microsoft.com/office/2006/metadata/properties" xmlns:xsi="http://www.w3.org/2001/XMLSchema-instance" xmlns:pc="http://schemas.microsoft.com/office/infopath/2007/PartnerControls">
+  <documentManagement>
+    <SharedWithUsers xmlns="676377cb-d3da-425c-8a84-7be589ff98a5">
+      <UserInfo>
+        <DisplayName/>
+        <AccountId xsi:nil="true"/>
+        <AccountType/>
+      </UserInfo>
+    </SharedWithUsers>
+    <TaxCatchAll xmlns="676377cb-d3da-425c-8a84-7be589ff98a5" xsi:nil="true"/>
+    <lcf76f155ced4ddcb4097134ff3c332f xmlns="d6210112-b845-4aab-af77-b97ba142c986">
+      <Terms xmlns="http://schemas.microsoft.com/office/infopath/2007/PartnerControls"/>
+    </lcf76f155ced4ddcb4097134ff3c332f>
+  </documentManagement>
+</p:properties>
+</file>
+
+<file path=customXml/item2.xml><?xml version="1.0" encoding="utf-8"?>
+<b:Sources xmlns:b="http://schemas.openxmlformats.org/officeDocument/2006/bibliography" xmlns="http://schemas.openxmlformats.org/officeDocument/2006/bibliography" SelectedStyle="\APASixthEditionOfficeOnline.xsl" StyleName="APA" Version="6"/>
+</file>
+
+<file path=customXml/item3.xml><?xml version="1.0" encoding="utf-8"?>
+<?mso-contentType ?>
+<FormTemplates xmlns="http://schemas.microsoft.com/sharepoint/v3/contenttype/forms">
+  <Display>DocumentLibraryForm</Display>
+  <Edit>DocumentLibraryForm</Edit>
+  <New>DocumentLibraryForm</New>
+</FormTemplates>
+</file>
+
+<file path=customXml/item4.xml><?xml version="1.0" encoding="utf-8"?>
 <ct:contentTypeSchema xmlns:ct="http://schemas.microsoft.com/office/2006/metadata/contentType" xmlns:ma="http://schemas.microsoft.com/office/2006/metadata/properties/metaAttributes" ct:_="" ma:_="" ma:contentTypeName="Documento" ma:contentTypeID="0x01010018F9F967C0049649A0CA37728E5CED85" ma:contentTypeVersion="14" ma:contentTypeDescription="Crie um novo documento." ma:contentTypeScope="" ma:versionID="9171cd72359a4ced55d5d57e835de11f">
   <xsd:schema xmlns:xsd="http://www.w3.org/2001/XMLSchema" xmlns:xs="http://www.w3.org/2001/XMLSchema" xmlns:p="http://schemas.microsoft.com/office/2006/metadata/properties" xmlns:ns2="d6210112-b845-4aab-af77-b97ba142c986" xmlns:ns3="676377cb-d3da-425c-8a84-7be589ff98a5" targetNamespace="http://schemas.microsoft.com/office/2006/metadata/properties" ma:root="true" ma:fieldsID="5ddf8677c3032cd4dbfb172a49b72be6" ns2:_="" ns3:_="">
     <xsd:import namespace="d6210112-b845-4aab-af77-b97ba142c986"/>
@@ -6301,38 +6443,34 @@
 </ct:contentTypeSchema>
 </file>
 
-<file path=customXml/item2.xml><?xml version="1.0" encoding="utf-8"?>
-<?mso-contentType ?>
-<FormTemplates xmlns="http://schemas.microsoft.com/sharepoint/v3/contenttype/forms">
-  <Display>DocumentLibraryForm</Display>
-  <Edit>DocumentLibraryForm</Edit>
-  <New>DocumentLibraryForm</New>
-</FormTemplates>
+<file path=customXml/itemProps1.xml><?xml version="1.0" encoding="utf-8"?>
+<ds:datastoreItem xmlns:ds="http://schemas.openxmlformats.org/officeDocument/2006/customXml" ds:itemID="{92AEE8A7-1AD4-41B6-8C7E-D78C973ED892}">
+  <ds:schemaRefs>
+    <ds:schemaRef ds:uri="http://schemas.microsoft.com/office/2006/metadata/properties"/>
+    <ds:schemaRef ds:uri="http://schemas.microsoft.com/office/infopath/2007/PartnerControls"/>
+    <ds:schemaRef ds:uri="676377cb-d3da-425c-8a84-7be589ff98a5"/>
+    <ds:schemaRef ds:uri="d6210112-b845-4aab-af77-b97ba142c986"/>
+  </ds:schemaRefs>
+</ds:datastoreItem>
 </file>
 
-<file path=customXml/item3.xml><?xml version="1.0" encoding="utf-8"?>
-<b:Sources xmlns:b="http://schemas.openxmlformats.org/officeDocument/2006/bibliography" xmlns="http://schemas.openxmlformats.org/officeDocument/2006/bibliography" SelectedStyle="\APASixthEditionOfficeOnline.xsl" StyleName="APA" Version="6"/>
+<file path=customXml/itemProps2.xml><?xml version="1.0" encoding="utf-8"?>
+<ds:datastoreItem xmlns:ds="http://schemas.openxmlformats.org/officeDocument/2006/customXml" ds:itemID="{EEF5F0ED-7249-4EF2-A1DC-BCC748468A31}">
+  <ds:schemaRefs>
+    <ds:schemaRef ds:uri="http://schemas.openxmlformats.org/officeDocument/2006/bibliography"/>
+  </ds:schemaRefs>
+</ds:datastoreItem>
 </file>
 
-<file path=customXml/item4.xml><?xml version="1.0" encoding="utf-8"?>
-<p:properties xmlns:p="http://schemas.microsoft.com/office/2006/metadata/properties" xmlns:xsi="http://www.w3.org/2001/XMLSchema-instance" xmlns:pc="http://schemas.microsoft.com/office/infopath/2007/PartnerControls">
-  <documentManagement>
-    <SharedWithUsers xmlns="676377cb-d3da-425c-8a84-7be589ff98a5">
-      <UserInfo>
-        <DisplayName/>
-        <AccountId xsi:nil="true"/>
-        <AccountType/>
-      </UserInfo>
-    </SharedWithUsers>
-    <TaxCatchAll xmlns="676377cb-d3da-425c-8a84-7be589ff98a5" xsi:nil="true"/>
-    <lcf76f155ced4ddcb4097134ff3c332f xmlns="d6210112-b845-4aab-af77-b97ba142c986">
-      <Terms xmlns="http://schemas.microsoft.com/office/infopath/2007/PartnerControls"/>
-    </lcf76f155ced4ddcb4097134ff3c332f>
-  </documentManagement>
-</p:properties>
+<file path=customXml/itemProps3.xml><?xml version="1.0" encoding="utf-8"?>
+<ds:datastoreItem xmlns:ds="http://schemas.openxmlformats.org/officeDocument/2006/customXml" ds:itemID="{8377AC35-1F67-4634-A35A-C97BEAAA8887}">
+  <ds:schemaRefs>
+    <ds:schemaRef ds:uri="http://schemas.microsoft.com/sharepoint/v3/contenttype/forms"/>
+  </ds:schemaRefs>
+</ds:datastoreItem>
 </file>
 
-<file path=customXml/itemProps1.xml><?xml version="1.0" encoding="utf-8"?>
+<file path=customXml/itemProps4.xml><?xml version="1.0" encoding="utf-8"?>
 <ds:datastoreItem xmlns:ds="http://schemas.openxmlformats.org/officeDocument/2006/customXml" ds:itemID="{5C8CE71B-FEE6-40A4-A507-CE75EAE04290}">
   <ds:schemaRefs>
     <ds:schemaRef ds:uri="http://schemas.microsoft.com/office/2006/metadata/contentType"/>
@@ -6349,31 +6487,4 @@
     <ds:schemaRef ds:uri="http://schemas.microsoft.com/internal/obd"/>
   </ds:schemaRefs>
 </ds:datastoreItem>
-</file>
-
-<file path=customXml/itemProps2.xml><?xml version="1.0" encoding="utf-8"?>
-<ds:datastoreItem xmlns:ds="http://schemas.openxmlformats.org/officeDocument/2006/customXml" ds:itemID="{8377AC35-1F67-4634-A35A-C97BEAAA8887}">
-  <ds:schemaRefs>
-    <ds:schemaRef ds:uri="http://schemas.microsoft.com/sharepoint/v3/contenttype/forms"/>
-  </ds:schemaRefs>
-</ds:datastoreItem>
-</file>
-
-<file path=customXml/itemProps3.xml><?xml version="1.0" encoding="utf-8"?>
-<ds:datastoreItem xmlns:ds="http://schemas.openxmlformats.org/officeDocument/2006/customXml" ds:itemID="{EEF5F0ED-7249-4EF2-A1DC-BCC748468A31}">
-  <ds:schemaRefs>
-    <ds:schemaRef ds:uri="http://schemas.openxmlformats.org/officeDocument/2006/bibliography"/>
-  </ds:schemaRefs>
-</ds:datastoreItem>
-</file>
-
-<file path=customXml/itemProps4.xml><?xml version="1.0" encoding="utf-8"?>
-<ds:datastoreItem xmlns:ds="http://schemas.openxmlformats.org/officeDocument/2006/customXml" ds:itemID="{92AEE8A7-1AD4-41B6-8C7E-D78C973ED892}">
-  <ds:schemaRefs>
-    <ds:schemaRef ds:uri="http://schemas.microsoft.com/office/2006/metadata/properties"/>
-    <ds:schemaRef ds:uri="http://schemas.microsoft.com/office/infopath/2007/PartnerControls"/>
-    <ds:schemaRef ds:uri="676377cb-d3da-425c-8a84-7be589ff98a5"/>
-    <ds:schemaRef ds:uri="d6210112-b845-4aab-af77-b97ba142c986"/>
-  </ds:schemaRefs>
-</ds:datastoreItem>
 </file>
</xml_diff>